<commit_message>
model2 will complete Tdy
</commit_message>
<xml_diff>
--- a/plydocx/nice.docx
+++ b/plydocx/nice.docx
@@ -2,6 +2,76 @@
 <file path=word/document.xml><?xml version="1.0" encoding="utf-8"?>
 <w:document xmlns:wpc="http://schemas.microsoft.com/office/word/2010/wordprocessingCanvas" xmlns:mo="http://schemas.microsoft.com/office/mac/office/2008/main" xmlns:mc="http://schemas.openxmlformats.org/markup-compatibility/2006" xmlns:mv="urn:schemas-microsoft-com:mac:vml" xmlns:o="urn:schemas-microsoft-com:office:office" xmlns:r="http://schemas.openxmlformats.org/officeDocument/2006/relationships" xmlns:m="http://schemas.openxmlformats.org/officeDocument/2006/math" xmlns:v="urn:schemas-microsoft-com:vml" xmlns:wp14="http://schemas.microsoft.com/office/word/2010/wordprocessingDrawing" xmlns:wp="http://schemas.openxmlformats.org/drawingml/2006/wordprocessingDrawing" xmlns:w10="urn:schemas-microsoft-com:office:word" xmlns:w="http://schemas.openxmlformats.org/wordprocessingml/2006/main" xmlns:w14="http://schemas.microsoft.com/office/word/2010/wordml" xmlns:wpg="http://schemas.microsoft.com/office/word/2010/wordprocessingGroup" xmlns:wpi="http://schemas.microsoft.com/office/word/2010/wordprocessingInk" xmlns:wne="http://schemas.microsoft.com/office/word/2006/wordml" xmlns:wps="http://schemas.microsoft.com/office/word/2010/wordprocessingShape" mc:Ignorable="w14 wp14">
   <w:body>
+    <w:p>
+      <w:pPr>
+        <w:pStyle w:val="Heading5"/>
+      </w:pPr>
+      <w:r>
+        <w:rPr>
+          <w:rFonts w:ascii="PT Serif" w:hAnsi="PT Serif"/>
+          <w:b/>
+          <w:color w:val="000000" w:themeColor="dark1"/>
+          <w:sz w:val="22"/>
+        </w:rPr>
+        <w:t>Summary</w:t>
+      </w:r>
+    </w:p>
+    <w:p>
+      <w:pPr>
+        <w:spacing w:before="20" w:after="20" w:line="200" w:lineRule="exact"/>
+      </w:pPr>
+      <w:r>
+        <w:rPr>
+          <w:rFonts w:ascii="PT Serif" w:hAnsi="PT Serif"/>
+          <w:color w:val="000000" w:themeColor="dark1"/>
+          <w:sz w:val="20"/>
+        </w:rPr>
+        <w:t>Financial Advisor with 7+ years of experience delivering financial/investment advisory services to high value clients. Proven success in managing multi-million dollar portfolios, driving profitability, and increasing ROI through skillful strategic planning, consulting, and financial advisory services.</w:t>
+      </w:r>
+    </w:p>
+    <w:p>
+      <w:pPr>
+        <w:pStyle w:val="Heading5"/>
+      </w:pPr>
+      <w:r>
+        <w:rPr>
+          <w:rFonts w:ascii="PT Serif" w:hAnsi="PT Serif"/>
+          <w:b/>
+          <w:color w:val="000000" w:themeColor="dark1"/>
+          <w:sz w:val="22"/>
+        </w:rPr>
+        <w:t>Professional Experience</w:t>
+      </w:r>
+    </w:p>
+    <w:p>
+      <w:pPr>
+        <w:spacing w:before="20" w:after="20" w:line="200" w:lineRule="exact"/>
+        <w:jc w:val="right"/>
+      </w:pPr>
+      <w:r>
+        <w:rPr>
+          <w:rFonts w:ascii="PT Serif" w:hAnsi="PT Serif"/>
+          <w:i/>
+          <w:color w:val="000000" w:themeColor="dark1"/>
+          <w:sz w:val="20"/>
+        </w:rPr>
+        <w:t>Month YYYY-Present</w:t>
+      </w:r>
+    </w:p>
+    <w:p>
+      <w:pPr>
+        <w:pStyle w:val="Heading9"/>
+      </w:pPr>
+      <w:r>
+        <w:rPr>
+          <w:rFonts w:ascii="PT Serif" w:hAnsi="PT Serif"/>
+          <w:b/>
+          <w:color w:val="000000" w:themeColor="dark1"/>
+          <w:sz w:val="22"/>
+        </w:rPr>
+        <w:t>Professional Experience</w:t>
+      </w:r>
+    </w:p>
     <w:sectPr>
       <w:headerReference w:type="default" r:id="rId9"/>
       <w:pgSz w:w="12240" w:h="15840"/>
@@ -21,11 +91,15 @@
     </w:pPr>
   </w:p>
   <w:p>
+    <w:pPr>
+      <w:jc w:val="center"/>
+    </w:pPr>
     <w:r>
       <w:rPr>
-        <w:rStyle w:val="Strong"/>
+        <w:rFonts w:ascii="PT Serif" w:hAnsi="PT Serif"/>
+        <w:b/>
         <w:color w:val="000000" w:themeColor="dark1"/>
-        <w:sz w:val="56"/>
+        <w:sz w:val="38"/>
       </w:rPr>
       <w:t>Muhammed Roshan P S</w:t>
     </w:r>
@@ -33,8 +107,9 @@
   <w:p>
     <w:pPr>
       <w:pBdr>
-        <w:bottom w:val="single" w:sz="20" w:space="2" w:color="black"/>
+        <w:bottom w:val="thick" w:sz="20" w:space="2" w:color="black"/>
       </w:pBdr>
+      <w:jc w:val="center"/>
     </w:pPr>
     <w:hyperlink r:id="rId1">
       <w:r>

</xml_diff>

<commit_message>
moving on with table
</commit_message>
<xml_diff>
--- a/plydocx/nice.docx
+++ b/plydocx/nice.docx
@@ -18,7 +18,7 @@
     </w:p>
     <w:p>
       <w:pPr>
-        <w:spacing w:before="20" w:after="20" w:line="200" w:lineRule="exact"/>
+        <w:spacing w:before="0" w:after="0" w:line="200" w:lineRule="exact"/>
       </w:pPr>
       <w:r>
         <w:rPr>
@@ -43,37 +43,57 @@
         <w:t>Professional Experience</w:t>
       </w:r>
     </w:p>
+    <w:tbl>
+      <w:tblPr>
+        <w:tblW w:type="auto" w:w="0"/>
+        <w:tblLook w:firstColumn="1" w:firstRow="1" w:lastColumn="0" w:lastRow="0" w:noHBand="0" w:noVBand="1" w:val="04A0"/>
+      </w:tblPr>
+      <w:tblGrid>
+        <w:gridCol w:w="5400"/>
+        <w:gridCol w:w="5400"/>
+      </w:tblGrid>
+      <w:tr>
+        <w:tc>
+          <w:tcPr>
+            <w:tcW w:type="dxa" w:w="14400"/>
+          </w:tcPr>
+          <w:p>
+            <w:pPr>
+              <w:jc w:val="left"/>
+            </w:pPr>
+            <w:r>
+              <w:rPr>
+                <w:rFonts w:ascii="PT Sarif" w:hAnsi="PT Sarif"/>
+                <w:sz w:val="20"/>
+              </w:rPr>
+              <w:t>Job Heading</w:t>
+            </w:r>
+          </w:p>
+        </w:tc>
+        <w:tc>
+          <w:tcPr>
+            <w:tcW w:type="dxa" w:w="5400"/>
+          </w:tcPr>
+          <w:p>
+            <w:pPr>
+              <w:jc w:val="right"/>
+            </w:pPr>
+            <w:r>
+              <w:rPr>
+                <w:rFonts w:ascii="PT Sarif" w:hAnsi="PT Sarif"/>
+                <w:i/>
+                <w:sz w:val="20"/>
+              </w:rPr>
+              <w:t>Month YYYY-Present</w:t>
+            </w:r>
+          </w:p>
+        </w:tc>
+      </w:tr>
+    </w:tbl>
     <w:p>
       <w:pPr>
-        <w:spacing w:before="20" w:after="20" w:line="200" w:lineRule="exact"/>
-        <w:jc w:val="right"/>
+        <w:spacing w:before="0" w:after="0" w:line="200" w:lineRule="exact"/>
       </w:pPr>
-      <w:r>
-        <w:rPr>
-          <w:rFonts w:ascii="PT Serif" w:hAnsi="PT Serif"/>
-          <w:i/>
-          <w:color w:val="000000" w:themeColor="dark1"/>
-          <w:sz w:val="20"/>
-        </w:rPr>
-        <w:t>Month YYYY-Present</w:t>
-      </w:r>
-    </w:p>
-    <w:p>
-      <w:pPr>
-        <w:spacing w:before="20" w:after="20" w:line="200" w:lineRule="exact"/>
-      </w:pPr>
-      <w:r>
-        <w:rPr>
-          <w:rFonts w:ascii="PT Serif" w:hAnsi="PT Serif"/>
-          <w:b/>
-          <w:color w:val="000000" w:themeColor="dark1"/>
-          <w:sz w:val="20"/>
-        </w:rPr>
-        <w:t>Job Heading</w:t>
-        <w:t>Month YYYY-Present</w:t>
-      </w:r>
-    </w:p>
-    <w:p>
       <w:r>
         <w:rPr>
           <w:rFonts w:ascii="PT Serif" w:hAnsi="PT Serif"/>

</xml_diff>